<commit_message>
32 menampilkan isi array
</commit_message>
<xml_diff>
--- a/PROJECT ALGORITMA 4.4muhammad ilham.docx
+++ b/PROJECT ALGORITMA 4.4muhammad ilham.docx
@@ -22877,8 +22877,6 @@
           <w:color w:val="000000" w:themeColor="text1"/>
         </w:rPr>
       </w:pPr>
-      <w:bookmarkStart w:id="0" w:name="_GoBack"/>
-      <w:bookmarkEnd w:id="0"/>
     </w:p>
     <w:p>
       <w:pPr>
@@ -25315,6 +25313,46 @@
           <w:sz w:val="22"/>
         </w:rPr>
       </w:pPr>
+      <w:r>
+        <w:rPr>
+          <w:noProof/>
+        </w:rPr>
+        <w:drawing>
+          <wp:inline distT="0" distB="0" distL="0" distR="0" wp14:anchorId="761FF245" wp14:editId="0601D723">
+            <wp:extent cx="5732145" cy="2251827"/>
+            <wp:effectExtent l="0" t="0" r="1905" b="0"/>
+            <wp:docPr id="31" name="Picture 31"/>
+            <wp:cNvGraphicFramePr>
+              <a:graphicFrameLocks xmlns:a="http://schemas.openxmlformats.org/drawingml/2006/main" noChangeAspect="1"/>
+            </wp:cNvGraphicFramePr>
+            <a:graphic xmlns:a="http://schemas.openxmlformats.org/drawingml/2006/main">
+              <a:graphicData uri="http://schemas.openxmlformats.org/drawingml/2006/picture">
+                <pic:pic xmlns:pic="http://schemas.openxmlformats.org/drawingml/2006/picture">
+                  <pic:nvPicPr>
+                    <pic:cNvPr id="0" name=""/>
+                    <pic:cNvPicPr/>
+                  </pic:nvPicPr>
+                  <pic:blipFill>
+                    <a:blip r:embed="rId50"/>
+                    <a:stretch>
+                      <a:fillRect/>
+                    </a:stretch>
+                  </pic:blipFill>
+                  <pic:spPr>
+                    <a:xfrm>
+                      <a:off x="0" y="0"/>
+                      <a:ext cx="5732145" cy="2251827"/>
+                    </a:xfrm>
+                    <a:prstGeom prst="rect">
+                      <a:avLst/>
+                    </a:prstGeom>
+                  </pic:spPr>
+                </pic:pic>
+              </a:graphicData>
+            </a:graphic>
+          </wp:inline>
+        </w:drawing>
+      </w:r>
     </w:p>
     <w:p>
       <w:pPr>
@@ -25660,6 +25698,48 @@
           <w:color w:val="000000" w:themeColor="text1"/>
         </w:rPr>
       </w:pPr>
+      <w:r>
+        <w:rPr>
+          <w:noProof/>
+        </w:rPr>
+        <w:drawing>
+          <wp:inline distT="0" distB="0" distL="0" distR="0" wp14:anchorId="6F0526CF" wp14:editId="2D9E1B3C">
+            <wp:extent cx="5732145" cy="2146492"/>
+            <wp:effectExtent l="0" t="0" r="1905" b="6350"/>
+            <wp:docPr id="1863821152" name="Picture 1863821152"/>
+            <wp:cNvGraphicFramePr>
+              <a:graphicFrameLocks xmlns:a="http://schemas.openxmlformats.org/drawingml/2006/main" noChangeAspect="1"/>
+            </wp:cNvGraphicFramePr>
+            <a:graphic xmlns:a="http://schemas.openxmlformats.org/drawingml/2006/main">
+              <a:graphicData uri="http://schemas.openxmlformats.org/drawingml/2006/picture">
+                <pic:pic xmlns:pic="http://schemas.openxmlformats.org/drawingml/2006/picture">
+                  <pic:nvPicPr>
+                    <pic:cNvPr id="0" name=""/>
+                    <pic:cNvPicPr/>
+                  </pic:nvPicPr>
+                  <pic:blipFill>
+                    <a:blip r:embed="rId51"/>
+                    <a:stretch>
+                      <a:fillRect/>
+                    </a:stretch>
+                  </pic:blipFill>
+                  <pic:spPr>
+                    <a:xfrm>
+                      <a:off x="0" y="0"/>
+                      <a:ext cx="5732145" cy="2146492"/>
+                    </a:xfrm>
+                    <a:prstGeom prst="rect">
+                      <a:avLst/>
+                    </a:prstGeom>
+                  </pic:spPr>
+                </pic:pic>
+              </a:graphicData>
+            </a:graphic>
+          </wp:inline>
+        </w:drawing>
+      </w:r>
+      <w:bookmarkStart w:id="0" w:name="_GoBack"/>
+      <w:bookmarkEnd w:id="0"/>
     </w:p>
     <w:p>
       <w:pPr>
@@ -26038,7 +26118,7 @@
                     </pic:cNvPicPr>
                   </pic:nvPicPr>
                   <pic:blipFill rotWithShape="1">
-                    <a:blip r:embed="rId50">
+                    <a:blip r:embed="rId52">
                       <a:extLst>
                         <a:ext uri="{28A0092B-C50C-407E-A947-70E740481C1C}">
                           <a14:useLocalDpi xmlns:a14="http://schemas.microsoft.com/office/drawing/2010/main" val="0"/>
@@ -26429,7 +26509,7 @@
                     </pic:cNvPicPr>
                   </pic:nvPicPr>
                   <pic:blipFill rotWithShape="1">
-                    <a:blip r:embed="rId50">
+                    <a:blip r:embed="rId52">
                       <a:extLst>
                         <a:ext uri="{28A0092B-C50C-407E-A947-70E740481C1C}">
                           <a14:useLocalDpi xmlns:a14="http://schemas.microsoft.com/office/drawing/2010/main" val="0"/>
@@ -26894,7 +26974,7 @@
                     </pic:cNvPicPr>
                   </pic:nvPicPr>
                   <pic:blipFill rotWithShape="1">
-                    <a:blip r:embed="rId51">
+                    <a:blip r:embed="rId53">
                       <a:extLst>
                         <a:ext uri="{28A0092B-C50C-407E-A947-70E740481C1C}">
                           <a14:useLocalDpi xmlns:a14="http://schemas.microsoft.com/office/drawing/2010/main" val="0"/>
@@ -27410,7 +27490,7 @@
                     </pic:cNvPicPr>
                   </pic:nvPicPr>
                   <pic:blipFill rotWithShape="1">
-                    <a:blip r:embed="rId52">
+                    <a:blip r:embed="rId54">
                       <a:extLst>
                         <a:ext uri="{28A0092B-C50C-407E-A947-70E740481C1C}">
                           <a14:useLocalDpi xmlns:a14="http://schemas.microsoft.com/office/drawing/2010/main" val="0"/>
@@ -28022,7 +28102,7 @@
                     </pic:cNvPicPr>
                   </pic:nvPicPr>
                   <pic:blipFill rotWithShape="1">
-                    <a:blip r:embed="rId53">
+                    <a:blip r:embed="rId55">
                       <a:extLst>
                         <a:ext uri="{28A0092B-C50C-407E-A947-70E740481C1C}">
                           <a14:useLocalDpi xmlns:a14="http://schemas.microsoft.com/office/drawing/2010/main" val="0"/>
@@ -28916,7 +28996,7 @@
                     </pic:cNvPicPr>
                   </pic:nvPicPr>
                   <pic:blipFill rotWithShape="1">
-                    <a:blip r:embed="rId54">
+                    <a:blip r:embed="rId56">
                       <a:extLst>
                         <a:ext uri="{28A0092B-C50C-407E-A947-70E740481C1C}">
                           <a14:useLocalDpi xmlns:a14="http://schemas.microsoft.com/office/drawing/2010/main" val="0"/>
@@ -29507,7 +29587,7 @@
         </w:rPr>
         <w:t>Seperti telah dijelaskan pada artikel </w:t>
       </w:r>
-      <w:hyperlink r:id="rId55" w:tgtFrame="_blank" w:history="1">
+      <w:hyperlink r:id="rId57" w:tgtFrame="_blank" w:history="1">
         <w:r>
           <w:rPr>
             <w:rFonts w:ascii="Times New Roman" w:hAnsi="Times New Roman" w:cs="Times New Roman"/>
@@ -31350,9 +31430,9 @@
             <o:lock v:ext="edit" aspectratio="t"/>
           </v:shapetype>
           <v:shape id="_x0000_i1030" type="#_x0000_t75" style="width:74.7pt;height:18.35pt" o:ole="">
-            <v:imagedata r:id="rId56" o:title=""/>
+            <v:imagedata r:id="rId58" o:title=""/>
           </v:shape>
-          <w:control r:id="rId57" w:name="DefaultOcxName" w:shapeid="_x0000_i1030"/>
+          <w:control r:id="rId59" w:name="DefaultOcxName" w:shapeid="_x0000_i1030"/>
         </w:object>
       </w:r>
     </w:p>
@@ -33332,7 +33412,7 @@
                     </pic:cNvPicPr>
                   </pic:nvPicPr>
                   <pic:blipFill>
-                    <a:blip r:embed="rId58">
+                    <a:blip r:embed="rId60">
                       <a:extLst>
                         <a:ext uri="{28A0092B-C50C-407E-A947-70E740481C1C}">
                           <a14:useLocalDpi xmlns:a14="http://schemas.microsoft.com/office/drawing/2010/main" val="0"/>
@@ -34883,7 +34963,7 @@
                     <pic:cNvPicPr/>
                   </pic:nvPicPr>
                   <pic:blipFill>
-                    <a:blip r:embed="rId59"/>
+                    <a:blip r:embed="rId61"/>
                     <a:stretch>
                       <a:fillRect/>
                     </a:stretch>
@@ -35011,7 +35091,7 @@
                   <wp:extent cx="3829050" cy="3448050"/>
                   <wp:effectExtent l="0" t="0" r="0" b="0"/>
                   <wp:docPr id="84" name="Picture 84" descr="Pemrograman PHP : Array Asosiatif di PHP dan Contoh Kasus">
-                    <a:hlinkClick xmlns:a="http://schemas.openxmlformats.org/drawingml/2006/main" r:id="rId60"/>
+                    <a:hlinkClick xmlns:a="http://schemas.openxmlformats.org/drawingml/2006/main" r:id="rId62"/>
                   </wp:docPr>
                   <wp:cNvGraphicFramePr>
                     <a:graphicFrameLocks xmlns:a="http://schemas.openxmlformats.org/drawingml/2006/main" noChangeAspect="1"/>
@@ -35021,14 +35101,14 @@
                       <pic:pic xmlns:pic="http://schemas.openxmlformats.org/drawingml/2006/picture">
                         <pic:nvPicPr>
                           <pic:cNvPr id="0" name="Picture 14" descr="Pemrograman PHP : Array Asosiatif di PHP dan Contoh Kasus">
-                            <a:hlinkClick r:id="rId60"/>
+                            <a:hlinkClick r:id="rId62"/>
                           </pic:cNvPr>
                           <pic:cNvPicPr>
                             <a:picLocks noChangeAspect="1" noChangeArrowheads="1"/>
                           </pic:cNvPicPr>
                         </pic:nvPicPr>
                         <pic:blipFill rotWithShape="1">
-                          <a:blip r:embed="rId61">
+                          <a:blip r:embed="rId63">
                             <a:extLst>
                               <a:ext uri="{28A0092B-C50C-407E-A947-70E740481C1C}">
                                 <a14:useLocalDpi xmlns:a14="http://schemas.microsoft.com/office/drawing/2010/main" val="0"/>
@@ -35175,7 +35255,7 @@
                   <wp:extent cx="5437737" cy="3124200"/>
                   <wp:effectExtent l="0" t="0" r="0" b="0"/>
                   <wp:docPr id="55" name="Picture 55" descr="Pemrograman PHP : Array Asosiatif di PHP dan Contoh Kasus">
-                    <a:hlinkClick xmlns:a="http://schemas.openxmlformats.org/drawingml/2006/main" r:id="rId62"/>
+                    <a:hlinkClick xmlns:a="http://schemas.openxmlformats.org/drawingml/2006/main" r:id="rId64"/>
                   </wp:docPr>
                   <wp:cNvGraphicFramePr>
                     <a:graphicFrameLocks xmlns:a="http://schemas.openxmlformats.org/drawingml/2006/main" noChangeAspect="1"/>
@@ -35185,14 +35265,14 @@
                       <pic:pic xmlns:pic="http://schemas.openxmlformats.org/drawingml/2006/picture">
                         <pic:nvPicPr>
                           <pic:cNvPr id="0" name="Picture 15" descr="Pemrograman PHP : Array Asosiatif di PHP dan Contoh Kasus">
-                            <a:hlinkClick r:id="rId62"/>
+                            <a:hlinkClick r:id="rId64"/>
                           </pic:cNvPr>
                           <pic:cNvPicPr>
                             <a:picLocks noChangeAspect="1" noChangeArrowheads="1"/>
                           </pic:cNvPicPr>
                         </pic:nvPicPr>
                         <pic:blipFill>
-                          <a:blip r:embed="rId63">
+                          <a:blip r:embed="rId65">
                             <a:extLst>
                               <a:ext uri="{28A0092B-C50C-407E-A947-70E740481C1C}">
                                 <a14:useLocalDpi xmlns:a14="http://schemas.microsoft.com/office/drawing/2010/main" val="0"/>
@@ -35269,7 +35349,7 @@
         </w:rPr>
         <w:t>Pada code diatas, kita membuat header tabel pada tag &lt;th&gt;...&lt;/th&gt; sedangkan untuk isi tabel di tag &lt;td&gt;...&lt;/td&gt;. Kita menggunakan perulangan foreach untuk setiap data array $customers. Untuk sobat yang ingin mempelajari tabel php bisa mengklik </w:t>
       </w:r>
-      <w:hyperlink r:id="rId64" w:history="1">
+      <w:hyperlink r:id="rId66" w:history="1">
         <w:r>
           <w:rPr>
             <w:rFonts w:ascii="Times New Roman" w:hAnsi="Times New Roman" w:cs="Times New Roman"/>
@@ -35354,7 +35434,7 @@
                   <wp:extent cx="5191125" cy="1475998"/>
                   <wp:effectExtent l="0" t="0" r="0" b="0"/>
                   <wp:docPr id="52" name="Picture 52" descr="Pemrograman PHP : Array Asosiatif di PHP dan Contoh Kasus">
-                    <a:hlinkClick xmlns:a="http://schemas.openxmlformats.org/drawingml/2006/main" r:id="rId65"/>
+                    <a:hlinkClick xmlns:a="http://schemas.openxmlformats.org/drawingml/2006/main" r:id="rId67"/>
                   </wp:docPr>
                   <wp:cNvGraphicFramePr>
                     <a:graphicFrameLocks xmlns:a="http://schemas.openxmlformats.org/drawingml/2006/main" noChangeAspect="1"/>
@@ -35364,14 +35444,14 @@
                       <pic:pic xmlns:pic="http://schemas.openxmlformats.org/drawingml/2006/picture">
                         <pic:nvPicPr>
                           <pic:cNvPr id="0" name="Picture 16" descr="Pemrograman PHP : Array Asosiatif di PHP dan Contoh Kasus">
-                            <a:hlinkClick r:id="rId65"/>
+                            <a:hlinkClick r:id="rId67"/>
                           </pic:cNvPr>
                           <pic:cNvPicPr>
                             <a:picLocks noChangeAspect="1" noChangeArrowheads="1"/>
                           </pic:cNvPicPr>
                         </pic:nvPicPr>
                         <pic:blipFill>
-                          <a:blip r:embed="rId66">
+                          <a:blip r:embed="rId68">
                             <a:extLst>
                               <a:ext uri="{28A0092B-C50C-407E-A947-70E740481C1C}">
                                 <a14:useLocalDpi xmlns:a14="http://schemas.microsoft.com/office/drawing/2010/main" val="0"/>
@@ -41858,10 +41938,10 @@
       </w:pPr>
     </w:p>
     <w:sectPr>
-      <w:headerReference w:type="even" r:id="rId67"/>
-      <w:headerReference w:type="default" r:id="rId68"/>
-      <w:footerReference w:type="even" r:id="rId69"/>
-      <w:footerReference w:type="default" r:id="rId70"/>
+      <w:headerReference w:type="even" r:id="rId69"/>
+      <w:headerReference w:type="default" r:id="rId70"/>
+      <w:footerReference w:type="even" r:id="rId71"/>
+      <w:footerReference w:type="default" r:id="rId72"/>
       <w:pgSz w:w="11907" w:h="16839" w:code="9"/>
       <w:pgMar w:top="1134" w:right="1440" w:bottom="993" w:left="1440" w:header="720" w:footer="720" w:gutter="0"/>
       <w:cols w:space="720"/>

</xml_diff>